<commit_message>
Changed the uml class places. Finished the documentation
</commit_message>
<xml_diff>
--- a/תיאור מערכת.docx
+++ b/תיאור מערכת.docx
@@ -4,6 +4,462 @@
   <w:body>
     <w:p>
       <w:pPr>
+        <w:bidi w:val="0"/>
+      </w:pPr>
+    </w:p>
+    <w:p>
+      <w:pPr>
+        <w:bidi w:val="0"/>
+      </w:pPr>
+    </w:p>
+    <w:p>
+      <w:pPr>
+        <w:bidi w:val="0"/>
+      </w:pPr>
+    </w:p>
+    <w:p>
+      <w:pPr>
+        <w:bidi w:val="0"/>
+      </w:pPr>
+    </w:p>
+    <w:p>
+      <w:pPr>
+        <w:bidi w:val="0"/>
+      </w:pPr>
+      <w:r>
+        <w:rPr>
+          <w:noProof/>
+        </w:rPr>
+        <mc:AlternateContent>
+          <mc:Choice Requires="wps">
+            <w:drawing>
+              <wp:anchor distT="0" distB="0" distL="114300" distR="114300" simplePos="0" relativeHeight="251659264" behindDoc="0" locked="0" layoutInCell="1" allowOverlap="1" wp14:anchorId="70980410" wp14:editId="12E0CDCF">
+                <wp:simplePos x="0" y="0"/>
+                <wp:positionH relativeFrom="column">
+                  <wp:posOffset>1811655</wp:posOffset>
+                </wp:positionH>
+                <wp:positionV relativeFrom="paragraph">
+                  <wp:posOffset>6350</wp:posOffset>
+                </wp:positionV>
+                <wp:extent cx="1828800" cy="1828800"/>
+                <wp:effectExtent l="0" t="0" r="0" b="0"/>
+                <wp:wrapSquare wrapText="bothSides"/>
+                <wp:docPr id="3" name="תיבת טקסט 3"/>
+                <wp:cNvGraphicFramePr/>
+                <a:graphic xmlns:a="http://schemas.openxmlformats.org/drawingml/2006/main">
+                  <a:graphicData uri="http://schemas.microsoft.com/office/word/2010/wordprocessingShape">
+                    <wps:wsp>
+                      <wps:cNvSpPr txBox="1"/>
+                      <wps:spPr>
+                        <a:xfrm>
+                          <a:off x="0" y="0"/>
+                          <a:ext cx="1828800" cy="1828800"/>
+                        </a:xfrm>
+                        <a:prstGeom prst="rect">
+                          <a:avLst/>
+                        </a:prstGeom>
+                        <a:noFill/>
+                        <a:ln>
+                          <a:noFill/>
+                        </a:ln>
+                        <a:effectLst/>
+                      </wps:spPr>
+                      <wps:txbx>
+                        <w:txbxContent>
+                          <w:p>
+                            <w:pPr>
+                              <w:pStyle w:val="1"/>
+                              <w:jc w:val="center"/>
+                              <w:rPr>
+                                <w:rFonts w:hint="cs"/>
+                                <w:color w:val="000000" w:themeColor="text1"/>
+                                <w:sz w:val="72"/>
+                                <w:szCs w:val="72"/>
+                                <w:rtl/>
+                                <w14:shadow w14:blurRad="38100" w14:dist="19050" w14:dir="2700000" w14:sx="100000" w14:sy="100000" w14:kx="0" w14:ky="0" w14:algn="tl">
+                                  <w14:schemeClr w14:val="dk1">
+                                    <w14:alpha w14:val="60000"/>
+                                  </w14:schemeClr>
+                                </w14:shadow>
+                                <w14:textOutline w14:w="0" w14:cap="flat" w14:cmpd="sng" w14:algn="ctr">
+                                  <w14:noFill/>
+                                  <w14:prstDash w14:val="solid"/>
+                                  <w14:round/>
+                                </w14:textOutline>
+                              </w:rPr>
+                            </w:pPr>
+                            <w:r>
+                              <w:rPr>
+                                <w:rFonts w:hint="cs"/>
+                                <w:color w:val="000000" w:themeColor="text1"/>
+                                <w:sz w:val="72"/>
+                                <w:szCs w:val="72"/>
+                                <w:rtl/>
+                                <w14:shadow w14:blurRad="38100" w14:dist="19050" w14:dir="2700000" w14:sx="100000" w14:sy="100000" w14:kx="0" w14:ky="0" w14:algn="tl">
+                                  <w14:schemeClr w14:val="dk1">
+                                    <w14:alpha w14:val="60000"/>
+                                  </w14:schemeClr>
+                                </w14:shadow>
+                                <w14:textOutline w14:w="0" w14:cap="flat" w14:cmpd="sng" w14:algn="ctr">
+                                  <w14:noFill/>
+                                  <w14:prstDash w14:val="solid"/>
+                                  <w14:round/>
+                                </w14:textOutline>
+                              </w:rPr>
+                              <w:t>עץ מחווט</w:t>
+                            </w:r>
+                          </w:p>
+                          <w:p>
+                            <w:pPr>
+                              <w:jc w:val="center"/>
+                              <w:rPr>
+                                <w:color w:val="000000" w:themeColor="text1"/>
+                                <w14:shadow w14:blurRad="38100" w14:dist="19050" w14:dir="2700000" w14:sx="100000" w14:sy="100000" w14:kx="0" w14:ky="0" w14:algn="tl">
+                                  <w14:schemeClr w14:val="dk1">
+                                    <w14:alpha w14:val="60000"/>
+                                  </w14:schemeClr>
+                                </w14:shadow>
+                                <w14:textOutline w14:w="0" w14:cap="flat" w14:cmpd="sng" w14:algn="ctr">
+                                  <w14:noFill/>
+                                  <w14:prstDash w14:val="solid"/>
+                                  <w14:round/>
+                                </w14:textOutline>
+                              </w:rPr>
+                            </w:pPr>
+                            <w:r>
+                              <w:rPr>
+                                <w:rFonts w:hint="cs"/>
+                                <w:color w:val="000000" w:themeColor="text1"/>
+                                <w:rtl/>
+                                <w14:shadow w14:blurRad="38100" w14:dist="19050" w14:dir="2700000" w14:sx="100000" w14:sy="100000" w14:kx="0" w14:ky="0" w14:algn="tl">
+                                  <w14:schemeClr w14:val="dk1">
+                                    <w14:alpha w14:val="60000"/>
+                                  </w14:schemeClr>
+                                </w14:shadow>
+                                <w14:textOutline w14:w="0" w14:cap="flat" w14:cmpd="sng" w14:algn="ctr">
+                                  <w14:noFill/>
+                                  <w14:prstDash w14:val="solid"/>
+                                  <w14:round/>
+                                </w14:textOutline>
+                              </w:rPr>
+                              <w:t>ממ"ן 16</w:t>
+                            </w:r>
+                          </w:p>
+                        </w:txbxContent>
+                      </wps:txbx>
+                      <wps:bodyPr rot="0" spcFirstLastPara="0" vertOverflow="overflow" horzOverflow="overflow" vert="horz" wrap="square" lIns="91440" tIns="45720" rIns="91440" bIns="45720" numCol="1" spcCol="0" rtlCol="1" fromWordArt="0" anchor="t" anchorCtr="0" forceAA="0" compatLnSpc="1">
+                        <a:prstTxWarp prst="textNoShape">
+                          <a:avLst/>
+                        </a:prstTxWarp>
+                        <a:noAutofit/>
+                      </wps:bodyPr>
+                    </wps:wsp>
+                  </a:graphicData>
+                </a:graphic>
+              </wp:anchor>
+            </w:drawing>
+          </mc:Choice>
+          <mc:Fallback>
+            <w:pict>
+              <v:shapetype w14:anchorId="70980410" id="_x0000_t202" coordsize="21600,21600" o:spt="202" path="m,l,21600r21600,l21600,xe">
+                <v:stroke joinstyle="miter"/>
+                <v:path gradientshapeok="t" o:connecttype="rect"/>
+              </v:shapetype>
+              <v:shape id="תיבת טקסט 3" o:spid="_x0000_s1026" type="#_x0000_t202" style="position:absolute;margin-left:142.65pt;margin-top:.5pt;width:2in;height:2in;z-index:251659264;visibility:visible;mso-wrap-style:square;mso-wrap-distance-left:9pt;mso-wrap-distance-top:0;mso-wrap-distance-right:9pt;mso-wrap-distance-bottom:0;mso-position-horizontal:absolute;mso-position-horizontal-relative:text;mso-position-vertical:absolute;mso-position-vertical-relative:text;v-text-anchor:top" o:gfxdata="UEsDBBQABgAIAAAAIQC2gziS/gAAAOEBAAATAAAAW0NvbnRlbnRfVHlwZXNdLnhtbJSRQU7DMBBF&#10;90jcwfIWJU67QAgl6YK0S0CoHGBkTxKLZGx5TGhvj5O2G0SRWNoz/78nu9wcxkFMGNg6quQqL6RA&#10;0s5Y6ir5vt9lD1JwBDIwOMJKHpHlpr69KfdHjyxSmriSfYz+USnWPY7AufNIadK6MEJMx9ApD/oD&#10;OlTrorhX2lFEilmcO2RdNtjC5xDF9pCuTyYBB5bi6bQ4syoJ3g9WQ0ymaiLzg5KdCXlKLjvcW893&#10;SUOqXwnz5DrgnHtJTxOsQfEKIT7DmDSUCaxw7Rqn8787ZsmRM9e2VmPeBN4uqYvTtW7jvijg9N/y&#10;JsXecLq0q+WD6m8AAAD//wMAUEsDBBQABgAIAAAAIQA4/SH/1gAAAJQBAAALAAAAX3JlbHMvLnJl&#10;bHOkkMFqwzAMhu+DvYPRfXGawxijTi+j0GvpHsDYimMaW0Yy2fr2M4PBMnrbUb/Q94l/f/hMi1qR&#10;JVI2sOt6UJgd+ZiDgffL8ekFlFSbvV0oo4EbChzGx4f9GRdb25HMsYhqlCwG5lrLq9biZkxWOiqY&#10;22YiTra2kYMu1l1tQD30/bPm3wwYN0x18gb45AdQl1tp5j/sFB2T0FQ7R0nTNEV3j6o9feQzro1i&#10;OWA14Fm+Q8a1a8+Bvu/d/dMb2JY5uiPbhG/ktn4cqGU/er3pcvwCAAD//wMAUEsDBBQABgAIAAAA&#10;IQAqmeHCPQIAAGAEAAAOAAAAZHJzL2Uyb0RvYy54bWysVEtu2zAQ3RfoHQjua9mO27qC5cBN4KJA&#10;kARwiqxpirQFiByWpC25t+guWXZVIBfSdTqkJMdNuyq6oTgfDmfee9TsvFYl2QvrCtAZHQ2GlAjN&#10;IS/0JqNf7pZvppQ4z3TOStAiowfh6Pn89atZZVIxhi2UubAEi2iXViajW+9NmiSOb4VibgBGaAxK&#10;sIp5NO0myS2rsLoqk/Fw+C6pwObGAhfOofeyDdJ5rC+l4P5GSic8KTOKvfm42riuw5rMZyzdWGa2&#10;Be/aYP/QhWKFxkuPpS6ZZ2Rniz9KqYJbcCD9gINKQMqCizgDTjMavphmtWVGxFkQHGeOMLn/V5Zf&#10;728tKfKMnlGimUKKmqfmsfnePJHmofnZ/GgeyFmAqTIuxeyVwXxff4Qa6e79Dp1h+lpaFb44F8E4&#10;An44gixqT3g4NB1Pp0MMcYz1BtZPno8b6/wnAYqETUYtshjBZfsr59vUPiXcpmFZlGVkstS/ObBm&#10;6xFRCt3pMEnbcdj5el13460hP+B0FlqZOMOXBXZwxZy/ZRZ1gV2j1v0NLrKEKqPQ7SjZgv32N3/I&#10;R7owSkmFOsuo+7pjVlBSftZI5IfRZBKEGY3J2/djNOxpZH0a0Tt1ASjlEb4qw+M25Puy90oL6h6f&#10;xCLciiGmOd6dUd9vL3yrfnxSXCwWMQmlaJi/0ivDQ+kAYcD3rr5n1nQkeOTvGnpFsvQFF21uC/5i&#10;50EWkagAcIsqEhwMlHGkunty4Z2c2jHr+ccw/wUAAP//AwBQSwMEFAAGAAgAAAAhALsGoeTbAAAA&#10;CQEAAA8AAABkcnMvZG93bnJldi54bWxMj8tOwzAQRfdI/IM1SOyoTUugDXEqBGILanlI7KbxNImI&#10;x1HsNuHvma5geXWu7qNYT75TRxpiG9jC9cyAIq6Ca7m28P72fLUEFROywy4wWfihCOvy/KzA3IWR&#10;N3TcplpJCMccLTQp9bnWsWrIY5yFnljYPgwek8ih1m7AUcJ9p+fG3GqPLUtDgz09NlR9bw/ewsfL&#10;/uvzxrzWTz7rxzAZzX6lrb28mB7uQSWa0p8ZTvNlOpSyaRcO7KLqLMyX2UKsAuSS8OxuIXp3AisD&#10;uiz0/wflLwAAAP//AwBQSwECLQAUAAYACAAAACEAtoM4kv4AAADhAQAAEwAAAAAAAAAAAAAAAAAA&#10;AAAAW0NvbnRlbnRfVHlwZXNdLnhtbFBLAQItABQABgAIAAAAIQA4/SH/1gAAAJQBAAALAAAAAAAA&#10;AAAAAAAAAC8BAABfcmVscy8ucmVsc1BLAQItABQABgAIAAAAIQAqmeHCPQIAAGAEAAAOAAAAAAAA&#10;AAAAAAAAAC4CAABkcnMvZTJvRG9jLnhtbFBLAQItABQABgAIAAAAIQC7BqHk2wAAAAkBAAAPAAAA&#10;AAAAAAAAAAAAAJcEAABkcnMvZG93bnJldi54bWxQSwUGAAAAAAQABADzAAAAnwUAAAAA&#10;" filled="f" stroked="f">
+                <v:fill o:detectmouseclick="t"/>
+                <v:textbox>
+                  <w:txbxContent>
+                    <w:p>
+                      <w:pPr>
+                        <w:pStyle w:val="1"/>
+                        <w:jc w:val="center"/>
+                        <w:rPr>
+                          <w:rFonts w:hint="cs"/>
+                          <w:color w:val="000000" w:themeColor="text1"/>
+                          <w:sz w:val="72"/>
+                          <w:szCs w:val="72"/>
+                          <w:rtl/>
+                          <w14:shadow w14:blurRad="38100" w14:dist="19050" w14:dir="2700000" w14:sx="100000" w14:sy="100000" w14:kx="0" w14:ky="0" w14:algn="tl">
+                            <w14:schemeClr w14:val="dk1">
+                              <w14:alpha w14:val="60000"/>
+                            </w14:schemeClr>
+                          </w14:shadow>
+                          <w14:textOutline w14:w="0" w14:cap="flat" w14:cmpd="sng" w14:algn="ctr">
+                            <w14:noFill/>
+                            <w14:prstDash w14:val="solid"/>
+                            <w14:round/>
+                          </w14:textOutline>
+                        </w:rPr>
+                      </w:pPr>
+                      <w:r>
+                        <w:rPr>
+                          <w:rFonts w:hint="cs"/>
+                          <w:color w:val="000000" w:themeColor="text1"/>
+                          <w:sz w:val="72"/>
+                          <w:szCs w:val="72"/>
+                          <w:rtl/>
+                          <w14:shadow w14:blurRad="38100" w14:dist="19050" w14:dir="2700000" w14:sx="100000" w14:sy="100000" w14:kx="0" w14:ky="0" w14:algn="tl">
+                            <w14:schemeClr w14:val="dk1">
+                              <w14:alpha w14:val="60000"/>
+                            </w14:schemeClr>
+                          </w14:shadow>
+                          <w14:textOutline w14:w="0" w14:cap="flat" w14:cmpd="sng" w14:algn="ctr">
+                            <w14:noFill/>
+                            <w14:prstDash w14:val="solid"/>
+                            <w14:round/>
+                          </w14:textOutline>
+                        </w:rPr>
+                        <w:t>עץ מחווט</w:t>
+                      </w:r>
+                    </w:p>
+                    <w:p>
+                      <w:pPr>
+                        <w:jc w:val="center"/>
+                        <w:rPr>
+                          <w:color w:val="000000" w:themeColor="text1"/>
+                          <w14:shadow w14:blurRad="38100" w14:dist="19050" w14:dir="2700000" w14:sx="100000" w14:sy="100000" w14:kx="0" w14:ky="0" w14:algn="tl">
+                            <w14:schemeClr w14:val="dk1">
+                              <w14:alpha w14:val="60000"/>
+                            </w14:schemeClr>
+                          </w14:shadow>
+                          <w14:textOutline w14:w="0" w14:cap="flat" w14:cmpd="sng" w14:algn="ctr">
+                            <w14:noFill/>
+                            <w14:prstDash w14:val="solid"/>
+                            <w14:round/>
+                          </w14:textOutline>
+                        </w:rPr>
+                      </w:pPr>
+                      <w:r>
+                        <w:rPr>
+                          <w:rFonts w:hint="cs"/>
+                          <w:color w:val="000000" w:themeColor="text1"/>
+                          <w:rtl/>
+                          <w14:shadow w14:blurRad="38100" w14:dist="19050" w14:dir="2700000" w14:sx="100000" w14:sy="100000" w14:kx="0" w14:ky="0" w14:algn="tl">
+                            <w14:schemeClr w14:val="dk1">
+                              <w14:alpha w14:val="60000"/>
+                            </w14:schemeClr>
+                          </w14:shadow>
+                          <w14:textOutline w14:w="0" w14:cap="flat" w14:cmpd="sng" w14:algn="ctr">
+                            <w14:noFill/>
+                            <w14:prstDash w14:val="solid"/>
+                            <w14:round/>
+                          </w14:textOutline>
+                        </w:rPr>
+                        <w:t>ממ"ן 16</w:t>
+                      </w:r>
+                    </w:p>
+                  </w:txbxContent>
+                </v:textbox>
+                <w10:wrap type="square"/>
+              </v:shape>
+            </w:pict>
+          </mc:Fallback>
+        </mc:AlternateContent>
+      </w:r>
+    </w:p>
+    <w:p>
+      <w:pPr>
+        <w:bidi w:val="0"/>
+      </w:pPr>
+    </w:p>
+    <w:p>
+      <w:pPr>
+        <w:bidi w:val="0"/>
+      </w:pPr>
+    </w:p>
+    <w:p>
+      <w:pPr>
+        <w:bidi w:val="0"/>
+      </w:pPr>
+    </w:p>
+    <w:p>
+      <w:pPr>
+        <w:bidi w:val="0"/>
+      </w:pPr>
+    </w:p>
+    <w:p>
+      <w:pPr>
+        <w:bidi w:val="0"/>
+      </w:pPr>
+    </w:p>
+    <w:p>
+      <w:pPr>
+        <w:jc w:val="right"/>
+        <w:rPr>
+          <w:rtl/>
+        </w:rPr>
+      </w:pPr>
+      <w:r>
+        <w:rPr>
+          <w:rFonts w:hint="cs"/>
+          <w:rtl/>
+        </w:rPr>
+        <w:t>מגישים:</w:t>
+      </w:r>
+    </w:p>
+    <w:tbl>
+      <w:tblPr>
+        <w:tblStyle w:val="a5"/>
+        <w:tblpPr w:leftFromText="180" w:rightFromText="180" w:vertAnchor="text" w:horzAnchor="margin" w:tblpY="129"/>
+        <w:tblW w:w="0" w:type="auto"/>
+        <w:tblLook w:val="04A0" w:firstRow="1" w:lastRow="0" w:firstColumn="1" w:lastColumn="0" w:noHBand="0" w:noVBand="1"/>
+      </w:tblPr>
+      <w:tblGrid>
+        <w:gridCol w:w="4148"/>
+        <w:gridCol w:w="4148"/>
+      </w:tblGrid>
+      <w:tr>
+        <w:tc>
+          <w:tcPr>
+            <w:tcW w:w="4148" w:type="dxa"/>
+          </w:tcPr>
+          <w:p>
+            <w:pPr>
+              <w:rPr>
+                <w:rFonts w:hint="cs"/>
+                <w:rtl/>
+              </w:rPr>
+            </w:pPr>
+            <w:r>
+              <w:rPr>
+                <w:rFonts w:hint="cs"/>
+                <w:rtl/>
+              </w:rPr>
+              <w:t>ת.ז</w:t>
+            </w:r>
+          </w:p>
+        </w:tc>
+        <w:tc>
+          <w:tcPr>
+            <w:tcW w:w="4148" w:type="dxa"/>
+          </w:tcPr>
+          <w:p>
+            <w:pPr>
+              <w:rPr>
+                <w:rFonts w:hint="cs"/>
+                <w:rtl/>
+              </w:rPr>
+            </w:pPr>
+            <w:r>
+              <w:rPr>
+                <w:rFonts w:hint="cs"/>
+                <w:rtl/>
+              </w:rPr>
+              <w:t>שם</w:t>
+            </w:r>
+          </w:p>
+        </w:tc>
+      </w:tr>
+      <w:tr>
+        <w:tc>
+          <w:tcPr>
+            <w:tcW w:w="4148" w:type="dxa"/>
+          </w:tcPr>
+          <w:p>
+            <w:r>
+              <w:rPr>
+                <w:rFonts w:hint="cs"/>
+                <w:rtl/>
+              </w:rPr>
+              <w:t>315532010</w:t>
+            </w:r>
+          </w:p>
+        </w:tc>
+        <w:tc>
+          <w:tcPr>
+            <w:tcW w:w="4148" w:type="dxa"/>
+          </w:tcPr>
+          <w:p>
+            <w:pPr>
+              <w:rPr>
+                <w:rFonts w:hint="cs"/>
+                <w:rtl/>
+              </w:rPr>
+            </w:pPr>
+            <w:r>
+              <w:rPr>
+                <w:rFonts w:hint="cs"/>
+                <w:rtl/>
+              </w:rPr>
+              <w:t>בר שביט</w:t>
+            </w:r>
+          </w:p>
+        </w:tc>
+      </w:tr>
+      <w:tr>
+        <w:tc>
+          <w:tcPr>
+            <w:tcW w:w="4148" w:type="dxa"/>
+          </w:tcPr>
+          <w:p/>
+        </w:tc>
+        <w:tc>
+          <w:tcPr>
+            <w:tcW w:w="4148" w:type="dxa"/>
+          </w:tcPr>
+          <w:p>
+            <w:proofErr w:type="spellStart"/>
+            <w:r>
+              <w:rPr>
+                <w:rFonts w:hint="cs"/>
+                <w:rtl/>
+              </w:rPr>
+              <w:t>סבטה</w:t>
+            </w:r>
+            <w:proofErr w:type="spellEnd"/>
+            <w:r>
+              <w:rPr>
+                <w:rFonts w:hint="cs"/>
+                <w:rtl/>
+              </w:rPr>
+              <w:t xml:space="preserve"> </w:t>
+            </w:r>
+            <w:proofErr w:type="spellStart"/>
+            <w:r>
+              <w:rPr>
+                <w:rFonts w:hint="cs"/>
+                <w:rtl/>
+              </w:rPr>
+              <w:t>סילה</w:t>
+            </w:r>
+            <w:proofErr w:type="spellEnd"/>
+          </w:p>
+        </w:tc>
+      </w:tr>
+    </w:tbl>
+    <w:p>
+      <w:pPr>
+        <w:bidi w:val="0"/>
+        <w:jc w:val="right"/>
+        <w:rPr>
+          <w:rFonts w:asciiTheme="majorHAnsi" w:eastAsiaTheme="majorEastAsia" w:hAnsiTheme="majorHAnsi" w:cstheme="majorBidi"/>
+          <w:color w:val="2E74B5" w:themeColor="accent1" w:themeShade="BF"/>
+          <w:sz w:val="32"/>
+          <w:szCs w:val="32"/>
+        </w:rPr>
+      </w:pPr>
+      <w:r>
+        <w:rPr>
+          <w:rtl/>
+        </w:rPr>
+        <w:br w:type="page"/>
+      </w:r>
+    </w:p>
+    <w:p>
+      <w:pPr>
+        <w:bidi w:val="0"/>
+        <w:jc w:val="right"/>
+        <w:rPr>
+          <w:rFonts w:asciiTheme="majorHAnsi" w:eastAsiaTheme="majorEastAsia" w:hAnsiTheme="majorHAnsi" w:cstheme="majorBidi"/>
+          <w:color w:val="2E74B5" w:themeColor="accent1" w:themeShade="BF"/>
+          <w:sz w:val="32"/>
+          <w:szCs w:val="32"/>
+        </w:rPr>
+      </w:pPr>
+    </w:p>
+    <w:p>
+      <w:pPr>
+        <w:pStyle w:val="1"/>
         <w:rPr>
           <w:rFonts w:hint="cs"/>
           <w:rtl/>
@@ -248,46 +704,46 @@
     <w:p>
       <w:pPr>
         <w:rPr>
+          <w:rFonts w:eastAsiaTheme="minorEastAsia"/>
+        </w:rPr>
+      </w:pPr>
+      <w:r>
+        <w:rPr>
           <w:rFonts w:eastAsiaTheme="minorEastAsia" w:hint="cs"/>
           <w:rtl/>
         </w:rPr>
-      </w:pPr>
-      <w:r>
+        <w:t>כך נבנה עץ מחוות.</w:t>
+      </w:r>
+    </w:p>
+    <w:p>
+      <w:pPr>
+        <w:pStyle w:val="1"/>
         <w:rPr>
           <w:rFonts w:eastAsiaTheme="minorEastAsia" w:hint="cs"/>
           <w:rtl/>
         </w:rPr>
-        <w:t>כך נבנה עץ מחוות.</w:t>
-      </w:r>
-    </w:p>
-    <w:p>
-      <w:pPr>
+      </w:pPr>
+      <w:r>
         <w:rPr>
           <w:rFonts w:eastAsiaTheme="minorEastAsia" w:hint="cs"/>
           <w:rtl/>
         </w:rPr>
+        <w:t>מבנה הנתונים</w:t>
+      </w:r>
+    </w:p>
+    <w:p>
+      <w:pPr>
+        <w:rPr>
+          <w:rFonts w:hint="cs"/>
+          <w:i/>
+          <w:rtl/>
+        </w:rPr>
       </w:pPr>
       <w:r>
         <w:rPr>
           <w:rFonts w:eastAsiaTheme="minorEastAsia" w:hint="cs"/>
           <w:rtl/>
         </w:rPr>
-        <w:t>מבנה הנתונים</w:t>
-      </w:r>
-    </w:p>
-    <w:p>
-      <w:pPr>
-        <w:rPr>
-          <w:rFonts w:hint="cs"/>
-          <w:i/>
-          <w:rtl/>
-        </w:rPr>
-      </w:pPr>
-      <w:r>
-        <w:rPr>
-          <w:rFonts w:eastAsiaTheme="minorEastAsia" w:hint="cs"/>
-          <w:rtl/>
-        </w:rPr>
         <w:t xml:space="preserve">התוכנית מתבססת על עץ חיפוש בינארי, אליו </w:t>
       </w:r>
       <w:r>
@@ -319,7 +775,6 @@
     <w:p>
       <w:pPr>
         <w:rPr>
-          <w:rFonts w:hint="cs"/>
           <w:i/>
           <w:rtl/>
         </w:rPr>
@@ -363,12 +818,28 @@
         </w:rPr>
         <w:t xml:space="preserve"> </w:t>
       </w:r>
-      <w:r>
-        <w:rPr>
-          <w:i/>
-        </w:rPr>
-        <w:t>HasARightChild, HasALeftChild</w:t>
-      </w:r>
+      <w:proofErr w:type="spellStart"/>
+      <w:r>
+        <w:rPr>
+          <w:i/>
+        </w:rPr>
+        <w:t>HasARightChild</w:t>
+      </w:r>
+      <w:proofErr w:type="spellEnd"/>
+      <w:r>
+        <w:rPr>
+          <w:i/>
+        </w:rPr>
+        <w:t xml:space="preserve">, </w:t>
+      </w:r>
+      <w:proofErr w:type="spellStart"/>
+      <w:r>
+        <w:rPr>
+          <w:i/>
+        </w:rPr>
+        <w:t>HasALeftChild</w:t>
+      </w:r>
+      <w:proofErr w:type="spellEnd"/>
       <w:r>
         <w:rPr>
           <w:rFonts w:hint="cs"/>
@@ -406,8 +877,600 @@
         </w:rPr>
         <w:t xml:space="preserve"> זה הוא בן אמיתי.</w:t>
       </w:r>
+    </w:p>
+    <w:p>
+      <w:pPr>
+        <w:rPr>
+          <w:i/>
+          <w:rtl/>
+        </w:rPr>
+      </w:pPr>
+    </w:p>
+    <w:p>
+      <w:pPr>
+        <w:pStyle w:val="1"/>
+        <w:rPr>
+          <w:rFonts w:hint="cs"/>
+          <w:rtl/>
+        </w:rPr>
+      </w:pPr>
+      <w:r>
+        <w:rPr>
+          <w:rFonts w:hint="cs"/>
+          <w:rtl/>
+        </w:rPr>
+        <w:lastRenderedPageBreak/>
+        <w:t>תיאור כללי של פונקציות</w:t>
+      </w:r>
+    </w:p>
+    <w:p>
+      <w:pPr>
+        <w:rPr>
+          <w:rFonts w:hint="cs"/>
+          <w:i/>
+          <w:rtl/>
+        </w:rPr>
+      </w:pPr>
+      <w:r>
+        <w:rPr>
+          <w:i/>
+          <w:noProof/>
+        </w:rPr>
+        <w:drawing>
+          <wp:inline distT="0" distB="0" distL="0" distR="0">
+            <wp:extent cx="5271135" cy="2400935"/>
+            <wp:effectExtent l="0" t="0" r="5715" b="0"/>
+            <wp:docPr id="1" name="תמונה 1"/>
+            <wp:cNvGraphicFramePr>
+              <a:graphicFrameLocks xmlns:a="http://schemas.openxmlformats.org/drawingml/2006/main" noChangeAspect="1"/>
+            </wp:cNvGraphicFramePr>
+            <a:graphic xmlns:a="http://schemas.openxmlformats.org/drawingml/2006/main">
+              <a:graphicData uri="http://schemas.openxmlformats.org/drawingml/2006/picture">
+                <pic:pic xmlns:pic="http://schemas.openxmlformats.org/drawingml/2006/picture">
+                  <pic:nvPicPr>
+                    <pic:cNvPr id="0" name="Picture 1"/>
+                    <pic:cNvPicPr>
+                      <a:picLocks noChangeAspect="1" noChangeArrowheads="1"/>
+                    </pic:cNvPicPr>
+                  </pic:nvPicPr>
+                  <pic:blipFill>
+                    <a:blip r:embed="rId5" cstate="print">
+                      <a:extLst>
+                        <a:ext uri="{28A0092B-C50C-407E-A947-70E740481C1C}">
+                          <a14:useLocalDpi xmlns:a14="http://schemas.microsoft.com/office/drawing/2010/main" val="0"/>
+                        </a:ext>
+                      </a:extLst>
+                    </a:blip>
+                    <a:srcRect/>
+                    <a:stretch>
+                      <a:fillRect/>
+                    </a:stretch>
+                  </pic:blipFill>
+                  <pic:spPr bwMode="auto">
+                    <a:xfrm>
+                      <a:off x="0" y="0"/>
+                      <a:ext cx="5271135" cy="2400935"/>
+                    </a:xfrm>
+                    <a:prstGeom prst="rect">
+                      <a:avLst/>
+                    </a:prstGeom>
+                    <a:noFill/>
+                    <a:ln>
+                      <a:noFill/>
+                    </a:ln>
+                  </pic:spPr>
+                </pic:pic>
+              </a:graphicData>
+            </a:graphic>
+          </wp:inline>
+        </w:drawing>
+      </w:r>
+      <w:r>
+        <w:rPr>
+          <w:i/>
+          <w:noProof/>
+        </w:rPr>
+        <w:t xml:space="preserve"> </w:t>
+      </w:r>
+      <w:r>
+        <w:rPr>
+          <w:i/>
+          <w:noProof/>
+        </w:rPr>
+        <w:drawing>
+          <wp:inline distT="0" distB="0" distL="0" distR="0">
+            <wp:extent cx="2787015" cy="3281045"/>
+            <wp:effectExtent l="0" t="0" r="0" b="0"/>
+            <wp:docPr id="2" name="תמונה 2"/>
+            <wp:cNvGraphicFramePr>
+              <a:graphicFrameLocks xmlns:a="http://schemas.openxmlformats.org/drawingml/2006/main" noChangeAspect="1"/>
+            </wp:cNvGraphicFramePr>
+            <a:graphic xmlns:a="http://schemas.openxmlformats.org/drawingml/2006/main">
+              <a:graphicData uri="http://schemas.openxmlformats.org/drawingml/2006/picture">
+                <pic:pic xmlns:pic="http://schemas.openxmlformats.org/drawingml/2006/picture">
+                  <pic:nvPicPr>
+                    <pic:cNvPr id="0" name="Picture 2"/>
+                    <pic:cNvPicPr>
+                      <a:picLocks noChangeAspect="1" noChangeArrowheads="1"/>
+                    </pic:cNvPicPr>
+                  </pic:nvPicPr>
+                  <pic:blipFill>
+                    <a:blip r:embed="rId6">
+                      <a:extLst>
+                        <a:ext uri="{28A0092B-C50C-407E-A947-70E740481C1C}">
+                          <a14:useLocalDpi xmlns:a14="http://schemas.microsoft.com/office/drawing/2010/main" val="0"/>
+                        </a:ext>
+                      </a:extLst>
+                    </a:blip>
+                    <a:srcRect/>
+                    <a:stretch>
+                      <a:fillRect/>
+                    </a:stretch>
+                  </pic:blipFill>
+                  <pic:spPr bwMode="auto">
+                    <a:xfrm>
+                      <a:off x="0" y="0"/>
+                      <a:ext cx="2787015" cy="3281045"/>
+                    </a:xfrm>
+                    <a:prstGeom prst="rect">
+                      <a:avLst/>
+                    </a:prstGeom>
+                    <a:noFill/>
+                    <a:ln>
+                      <a:noFill/>
+                    </a:ln>
+                  </pic:spPr>
+                </pic:pic>
+              </a:graphicData>
+            </a:graphic>
+          </wp:inline>
+        </w:drawing>
+      </w:r>
+      <w:r>
+        <w:rPr>
+          <w:rFonts w:hint="cs"/>
+          <w:i/>
+          <w:rtl/>
+        </w:rPr>
+        <w:t xml:space="preserve"> </w:t>
+      </w:r>
+      <w:r>
+        <w:rPr>
+          <w:rFonts w:hint="cs"/>
+          <w:i/>
+          <w:rtl/>
+        </w:rPr>
+        <w:t xml:space="preserve"> (</w:t>
+      </w:r>
+      <w:r>
+        <w:rPr>
+          <w:rFonts w:hint="cs"/>
+          <w:i/>
+          <w:rtl/>
+        </w:rPr>
+        <w:t>קובץ ה-</w:t>
+      </w:r>
+      <w:r>
+        <w:rPr>
+          <w:i/>
+        </w:rPr>
+        <w:t>UML</w:t>
+      </w:r>
+      <w:r>
+        <w:rPr>
+          <w:rFonts w:hint="cs"/>
+          <w:i/>
+          <w:rtl/>
+        </w:rPr>
+        <w:t xml:space="preserve"> נמצא ביחד עם הפרויקט).</w:t>
+      </w:r>
+    </w:p>
+    <w:p>
+      <w:pPr>
+        <w:rPr>
+          <w:rFonts w:hint="cs"/>
+          <w:i/>
+          <w:rtl/>
+        </w:rPr>
+      </w:pPr>
+    </w:p>
+    <w:p>
+      <w:pPr>
+        <w:rPr>
+          <w:i/>
+          <w:rtl/>
+        </w:rPr>
+      </w:pPr>
+    </w:p>
+    <w:p>
+      <w:pPr>
+        <w:rPr>
+          <w:b/>
+          <w:bCs/>
+          <w:i/>
+          <w:rtl/>
+        </w:rPr>
+      </w:pPr>
+      <w:r>
+        <w:rPr>
+          <w:rFonts w:hint="cs"/>
+          <w:b/>
+          <w:bCs/>
+          <w:i/>
+          <w:rtl/>
+        </w:rPr>
+        <w:t>הפרויקט מורכב משני חלקים:</w:t>
+      </w:r>
+    </w:p>
+    <w:p>
+      <w:pPr>
+        <w:pStyle w:val="a4"/>
+        <w:numPr>
+          <w:ilvl w:val="0"/>
+          <w:numId w:val="1"/>
+        </w:numPr>
+        <w:rPr>
+          <w:i/>
+        </w:rPr>
+      </w:pPr>
+      <w:r>
+        <w:rPr>
+          <w:rFonts w:hint="cs"/>
+          <w:i/>
+          <w:rtl/>
+        </w:rPr>
+        <w:t xml:space="preserve">העץ עצמו </w:t>
+      </w:r>
+      <w:r>
+        <w:rPr>
+          <w:i/>
+          <w:rtl/>
+        </w:rPr>
+        <w:t>–</w:t>
+      </w:r>
+      <w:r>
+        <w:rPr>
+          <w:rFonts w:hint="cs"/>
+          <w:i/>
+          <w:rtl/>
+        </w:rPr>
+        <w:t xml:space="preserve"> כל צומת ממומש על ידי </w:t>
+      </w:r>
+      <w:proofErr w:type="spellStart"/>
+      <w:r>
+        <w:rPr>
+          <w:i/>
+        </w:rPr>
+        <w:t>AbstractNode</w:t>
+      </w:r>
+      <w:proofErr w:type="spellEnd"/>
+      <w:r>
+        <w:rPr>
+          <w:rFonts w:hint="cs"/>
+          <w:i/>
+          <w:rtl/>
+        </w:rPr>
+        <w:t xml:space="preserve"> המייחצן את הפעולות הבסיסיות שמתבצעות על צמתים. במקרה זה, יצרנו </w:t>
+      </w:r>
+      <w:r>
+        <w:rPr>
+          <w:i/>
+        </w:rPr>
+        <w:t>Student</w:t>
+      </w:r>
+      <w:r>
+        <w:rPr>
+          <w:rFonts w:hint="cs"/>
+          <w:i/>
+          <w:rtl/>
+        </w:rPr>
+        <w:t xml:space="preserve"> היורש מ-</w:t>
+      </w:r>
+      <w:proofErr w:type="spellStart"/>
+      <w:r>
+        <w:rPr>
+          <w:i/>
+        </w:rPr>
+        <w:t>AbstractNode</w:t>
+      </w:r>
+      <w:proofErr w:type="spellEnd"/>
+      <w:r>
+        <w:rPr>
+          <w:rFonts w:hint="cs"/>
+          <w:i/>
+          <w:rtl/>
+        </w:rPr>
+        <w:t xml:space="preserve"> ומוסיף מעליו את פרטי הסטודנט.</w:t>
+      </w:r>
+      <w:r>
+        <w:rPr>
+          <w:i/>
+          <w:rtl/>
+        </w:rPr>
+        <w:br/>
+      </w:r>
+      <w:r>
+        <w:rPr>
+          <w:rFonts w:hint="cs"/>
+          <w:i/>
+          <w:rtl/>
+        </w:rPr>
+        <w:t xml:space="preserve">המחלקה </w:t>
+      </w:r>
+      <w:proofErr w:type="spellStart"/>
+      <w:r>
+        <w:rPr>
+          <w:i/>
+        </w:rPr>
+        <w:t>WiredTree</w:t>
+      </w:r>
+      <w:proofErr w:type="spellEnd"/>
+      <w:r>
+        <w:rPr>
+          <w:rFonts w:hint="cs"/>
+          <w:i/>
+          <w:rtl/>
+        </w:rPr>
+        <w:t xml:space="preserve"> מחזיקה מצביע לשורש ולחציון.</w:t>
+      </w:r>
+      <w:r>
+        <w:rPr>
+          <w:i/>
+          <w:rtl/>
+        </w:rPr>
+        <w:br/>
+      </w:r>
+      <w:r>
+        <w:rPr>
+          <w:rFonts w:hint="cs"/>
+          <w:i/>
+          <w:rtl/>
+        </w:rPr>
+        <w:t>המחלקה אחראית ליחצן למשתמשים את כל פונקציונליות העץ ותחזוק המצביע לחציון.</w:t>
+      </w:r>
+    </w:p>
+    <w:p>
+      <w:pPr>
+        <w:pStyle w:val="a4"/>
+        <w:numPr>
+          <w:ilvl w:val="0"/>
+          <w:numId w:val="1"/>
+        </w:numPr>
+        <w:rPr>
+          <w:i/>
+        </w:rPr>
+      </w:pPr>
+      <w:r>
+        <w:rPr>
+          <w:rFonts w:hint="cs"/>
+          <w:i/>
+          <w:rtl/>
+        </w:rPr>
+        <w:t xml:space="preserve">הרצת פקודות </w:t>
+      </w:r>
+      <w:r>
+        <w:rPr>
+          <w:i/>
+          <w:rtl/>
+        </w:rPr>
+        <w:t>–</w:t>
+      </w:r>
+      <w:r>
+        <w:rPr>
+          <w:rFonts w:hint="cs"/>
+          <w:i/>
+          <w:rtl/>
+        </w:rPr>
+        <w:t xml:space="preserve"> השתמשנו ב-</w:t>
+      </w:r>
+      <w:r>
+        <w:rPr>
+          <w:i/>
+        </w:rPr>
+        <w:t>Command Design Pattern</w:t>
+      </w:r>
+      <w:r>
+        <w:rPr>
+          <w:rFonts w:hint="cs"/>
+          <w:i/>
+          <w:rtl/>
+        </w:rPr>
+        <w:t>.</w:t>
+      </w:r>
+      <w:r>
+        <w:rPr>
+          <w:i/>
+          <w:rtl/>
+        </w:rPr>
+        <w:br/>
+      </w:r>
+      <w:r>
+        <w:rPr>
+          <w:rFonts w:hint="cs"/>
+          <w:i/>
+          <w:rtl/>
+        </w:rPr>
+        <w:t xml:space="preserve">יצרנו מחלקה בסיסית של פקודה בשם </w:t>
+      </w:r>
+      <w:r>
+        <w:rPr>
+          <w:i/>
+        </w:rPr>
+        <w:t>Command</w:t>
+      </w:r>
+      <w:r>
+        <w:rPr>
+          <w:rFonts w:hint="cs"/>
+          <w:i/>
+          <w:rtl/>
+        </w:rPr>
+        <w:t xml:space="preserve"> המחזיקה שם פקודה, תיאור כללי, אילו פרמטרים היא מקבלת ומצביע לעץ עליו היא עובדת.</w:t>
+      </w:r>
+      <w:r>
+        <w:rPr>
+          <w:i/>
+          <w:rtl/>
+        </w:rPr>
+        <w:br/>
+      </w:r>
+      <w:r>
+        <w:rPr>
+          <w:rFonts w:hint="cs"/>
+          <w:i/>
+          <w:rtl/>
+        </w:rPr>
+        <w:t xml:space="preserve">כאשר הלקוח רוצה להשתמש בפקודות, הוא ניגש למחלקת </w:t>
+      </w:r>
+      <w:proofErr w:type="spellStart"/>
+      <w:r>
+        <w:rPr>
+          <w:i/>
+        </w:rPr>
+        <w:t>CommandsRunner</w:t>
+      </w:r>
+      <w:proofErr w:type="spellEnd"/>
+      <w:r>
+        <w:rPr>
+          <w:rFonts w:hint="cs"/>
+          <w:i/>
+          <w:rtl/>
+        </w:rPr>
+        <w:t xml:space="preserve"> (</w:t>
+      </w:r>
+      <w:r>
+        <w:rPr>
+          <w:rFonts w:hint="cs"/>
+          <w:i/>
+        </w:rPr>
+        <w:t>S</w:t>
+      </w:r>
+      <w:r>
+        <w:rPr>
+          <w:i/>
+        </w:rPr>
+        <w:t>ingleton</w:t>
+      </w:r>
+      <w:r>
+        <w:rPr>
+          <w:rFonts w:hint="cs"/>
+          <w:i/>
+          <w:rtl/>
+        </w:rPr>
+        <w:t xml:space="preserve">) המחזיקה מילון המכיל מופעים של כל הפקודות ומאפשרת הרצת </w:t>
+      </w:r>
+      <w:r>
+        <w:rPr>
+          <w:i/>
+        </w:rPr>
+        <w:t>CLI</w:t>
+      </w:r>
+      <w:r>
+        <w:rPr>
+          <w:rFonts w:hint="cs"/>
+          <w:i/>
+          <w:rtl/>
+        </w:rPr>
+        <w:t>.</w:t>
+      </w:r>
+    </w:p>
+    <w:p>
+      <w:pPr>
+        <w:pStyle w:val="1"/>
+        <w:rPr>
+          <w:rFonts w:hint="cs"/>
+          <w:rtl/>
+        </w:rPr>
+      </w:pPr>
+      <w:r>
+        <w:rPr>
+          <w:rFonts w:hint="cs"/>
+          <w:rtl/>
+        </w:rPr>
+        <w:lastRenderedPageBreak/>
+        <w:t>פקודות</w:t>
+      </w:r>
+    </w:p>
+    <w:p>
+      <w:pPr>
+        <w:rPr>
+          <w:rFonts w:hint="cs"/>
+          <w:i/>
+          <w:rtl/>
+        </w:rPr>
+      </w:pPr>
+      <w:r>
+        <w:rPr>
+          <w:rFonts w:hint="cs"/>
+          <w:i/>
+          <w:rtl/>
+        </w:rPr>
+        <w:t xml:space="preserve">לאחר הרצת התוכנית, ניתן לכתוב את הפקודה </w:t>
+      </w:r>
+      <w:r>
+        <w:rPr>
+          <w:i/>
+        </w:rPr>
+        <w:t>help</w:t>
+      </w:r>
+      <w:r>
+        <w:rPr>
+          <w:rFonts w:hint="cs"/>
+          <w:i/>
+          <w:rtl/>
+        </w:rPr>
+        <w:t xml:space="preserve"> ולקבל רשימה מלאה ומפורטת של כל הפעולות הנתמכות (כולל הרצת פקודות מקובץ) כולל הפרמטרים הנדרשים.</w:t>
+      </w:r>
+    </w:p>
+    <w:p>
+      <w:pPr>
+        <w:ind w:left="360"/>
+        <w:rPr>
+          <w:rFonts w:hint="cs"/>
+          <w:i/>
+          <w:rtl/>
+        </w:rPr>
+      </w:pPr>
+    </w:p>
+    <w:p>
+      <w:pPr>
+        <w:rPr>
+          <w:rFonts w:hint="cs"/>
+          <w:b/>
+          <w:bCs/>
+          <w:i/>
+          <w:rtl/>
+        </w:rPr>
+      </w:pPr>
       <w:bookmarkStart w:id="0" w:name="_GoBack"/>
       <w:bookmarkEnd w:id="0"/>
+      <w:r>
+        <w:rPr>
+          <w:rFonts w:hint="cs"/>
+          <w:b/>
+          <w:bCs/>
+          <w:i/>
+          <w:rtl/>
+        </w:rPr>
+        <w:t xml:space="preserve">נדרש </w:t>
+      </w:r>
+      <w:r>
+        <w:rPr>
+          <w:b/>
+          <w:bCs/>
+          <w:i/>
+        </w:rPr>
+        <w:t>.Net Framework 4.6.1</w:t>
+      </w:r>
+      <w:r>
+        <w:rPr>
+          <w:rFonts w:hint="cs"/>
+          <w:b/>
+          <w:bCs/>
+          <w:i/>
+          <w:rtl/>
+        </w:rPr>
+        <w:t xml:space="preserve"> ומעלה על מנת להריץ את הפרויקט.</w:t>
+      </w:r>
     </w:p>
     <w:sectPr>
       <w:pgSz w:w="11906" w:h="16838"/>
@@ -419,6 +1482,103 @@
     </w:sectPr>
   </w:body>
 </w:document>
+</file>
+
+<file path=word/numbering.xml><?xml version="1.0" encoding="utf-8"?>
+<w:numbering xmlns:wpc="http://schemas.microsoft.com/office/word/2010/wordprocessingCanvas" xmlns:mc="http://schemas.openxmlformats.org/markup-compatibility/2006" xmlns:o="urn:schemas-microsoft-com:office:office" xmlns:r="http://schemas.openxmlformats.org/officeDocument/2006/relationships" xmlns:m="http://schemas.openxmlformats.org/officeDocument/2006/math" xmlns:v="urn:schemas-microsoft-com:vml" xmlns:wp14="http://schemas.microsoft.com/office/word/2010/wordprocessingDrawing" xmlns:wp="http://schemas.openxmlformats.org/drawingml/2006/wordprocessingDrawing" xmlns:w10="urn:schemas-microsoft-com:office:word" xmlns:w="http://schemas.openxmlformats.org/wordprocessingml/2006/main" xmlns:w14="http://schemas.microsoft.com/office/word/2010/wordml" xmlns:w15="http://schemas.microsoft.com/office/word/2012/wordml" xmlns:wpg="http://schemas.microsoft.com/office/word/2010/wordprocessingGroup" xmlns:wpi="http://schemas.microsoft.com/office/word/2010/wordprocessingInk" xmlns:wne="http://schemas.microsoft.com/office/word/2006/wordml" xmlns:wps="http://schemas.microsoft.com/office/word/2010/wordprocessingShape" mc:Ignorable="w14 w15 wp14">
+  <w:abstractNum w:abstractNumId="0" w15:restartNumberingAfterBreak="0">
+    <w:nsid w:val="556D0A57"/>
+    <w:multiLevelType w:val="hybridMultilevel"/>
+    <w:tmpl w:val="1082D1E8"/>
+    <w:lvl w:ilvl="0" w:tplc="0409000F">
+      <w:start w:val="1"/>
+      <w:numFmt w:val="decimal"/>
+      <w:lvlText w:val="%1."/>
+      <w:lvlJc w:val="left"/>
+      <w:pPr>
+        <w:ind w:left="720" w:hanging="360"/>
+      </w:pPr>
+      <w:rPr>
+        <w:rFonts w:hint="default"/>
+      </w:rPr>
+    </w:lvl>
+    <w:lvl w:ilvl="1" w:tplc="04090019" w:tentative="1">
+      <w:start w:val="1"/>
+      <w:numFmt w:val="lowerLetter"/>
+      <w:lvlText w:val="%2."/>
+      <w:lvlJc w:val="left"/>
+      <w:pPr>
+        <w:ind w:left="1440" w:hanging="360"/>
+      </w:pPr>
+    </w:lvl>
+    <w:lvl w:ilvl="2" w:tplc="0409001B" w:tentative="1">
+      <w:start w:val="1"/>
+      <w:numFmt w:val="lowerRoman"/>
+      <w:lvlText w:val="%3."/>
+      <w:lvlJc w:val="right"/>
+      <w:pPr>
+        <w:ind w:left="2160" w:hanging="180"/>
+      </w:pPr>
+    </w:lvl>
+    <w:lvl w:ilvl="3" w:tplc="0409000F" w:tentative="1">
+      <w:start w:val="1"/>
+      <w:numFmt w:val="decimal"/>
+      <w:lvlText w:val="%4."/>
+      <w:lvlJc w:val="left"/>
+      <w:pPr>
+        <w:ind w:left="2880" w:hanging="360"/>
+      </w:pPr>
+    </w:lvl>
+    <w:lvl w:ilvl="4" w:tplc="04090019" w:tentative="1">
+      <w:start w:val="1"/>
+      <w:numFmt w:val="lowerLetter"/>
+      <w:lvlText w:val="%5."/>
+      <w:lvlJc w:val="left"/>
+      <w:pPr>
+        <w:ind w:left="3600" w:hanging="360"/>
+      </w:pPr>
+    </w:lvl>
+    <w:lvl w:ilvl="5" w:tplc="0409001B" w:tentative="1">
+      <w:start w:val="1"/>
+      <w:numFmt w:val="lowerRoman"/>
+      <w:lvlText w:val="%6."/>
+      <w:lvlJc w:val="right"/>
+      <w:pPr>
+        <w:ind w:left="4320" w:hanging="180"/>
+      </w:pPr>
+    </w:lvl>
+    <w:lvl w:ilvl="6" w:tplc="0409000F" w:tentative="1">
+      <w:start w:val="1"/>
+      <w:numFmt w:val="decimal"/>
+      <w:lvlText w:val="%7."/>
+      <w:lvlJc w:val="left"/>
+      <w:pPr>
+        <w:ind w:left="5040" w:hanging="360"/>
+      </w:pPr>
+    </w:lvl>
+    <w:lvl w:ilvl="7" w:tplc="04090019" w:tentative="1">
+      <w:start w:val="1"/>
+      <w:numFmt w:val="lowerLetter"/>
+      <w:lvlText w:val="%8."/>
+      <w:lvlJc w:val="left"/>
+      <w:pPr>
+        <w:ind w:left="5760" w:hanging="360"/>
+      </w:pPr>
+    </w:lvl>
+    <w:lvl w:ilvl="8" w:tplc="0409001B" w:tentative="1">
+      <w:start w:val="1"/>
+      <w:numFmt w:val="lowerRoman"/>
+      <w:lvlText w:val="%9."/>
+      <w:lvlJc w:val="right"/>
+      <w:pPr>
+        <w:ind w:left="6480" w:hanging="180"/>
+      </w:pPr>
+    </w:lvl>
+  </w:abstractNum>
+  <w:num w:numId="1">
+    <w:abstractNumId w:val="0"/>
+  </w:num>
+</w:numbering>
 </file>
 
 <file path=word/styles.xml><?xml version="1.0" encoding="utf-8"?>
@@ -818,6 +1978,27 @@
       <w:bidi/>
     </w:pPr>
   </w:style>
+  <w:style w:type="paragraph" w:styleId="1">
+    <w:name w:val="heading 1"/>
+    <w:basedOn w:val="a"/>
+    <w:next w:val="a"/>
+    <w:link w:val="10"/>
+    <w:uiPriority w:val="9"/>
+    <w:qFormat/>
+    <w:rsid w:val="00404D79"/>
+    <w:pPr>
+      <w:keepNext/>
+      <w:keepLines/>
+      <w:spacing w:before="240" w:after="0"/>
+      <w:outlineLvl w:val="0"/>
+    </w:pPr>
+    <w:rPr>
+      <w:rFonts w:asciiTheme="majorHAnsi" w:eastAsiaTheme="majorEastAsia" w:hAnsiTheme="majorHAnsi" w:cstheme="majorBidi"/>
+      <w:color w:val="2E74B5" w:themeColor="accent1" w:themeShade="BF"/>
+      <w:sz w:val="32"/>
+      <w:szCs w:val="32"/>
+    </w:rPr>
+  </w:style>
   <w:style w:type="character" w:default="1" w:styleId="a0">
     <w:name w:val="Default Paragraph Font"/>
     <w:uiPriority w:val="1"/>
@@ -854,6 +2035,49 @@
     <w:rPr>
       <w:color w:val="808080"/>
     </w:rPr>
+  </w:style>
+  <w:style w:type="paragraph" w:styleId="a4">
+    <w:name w:val="List Paragraph"/>
+    <w:basedOn w:val="a"/>
+    <w:uiPriority w:val="34"/>
+    <w:qFormat/>
+    <w:rsid w:val="00404D79"/>
+    <w:pPr>
+      <w:ind w:left="720"/>
+      <w:contextualSpacing/>
+    </w:pPr>
+  </w:style>
+  <w:style w:type="character" w:customStyle="1" w:styleId="10">
+    <w:name w:val="כותרת 1 תו"/>
+    <w:basedOn w:val="a0"/>
+    <w:link w:val="1"/>
+    <w:uiPriority w:val="9"/>
+    <w:rsid w:val="00404D79"/>
+    <w:rPr>
+      <w:rFonts w:asciiTheme="majorHAnsi" w:eastAsiaTheme="majorEastAsia" w:hAnsiTheme="majorHAnsi" w:cstheme="majorBidi"/>
+      <w:color w:val="2E74B5" w:themeColor="accent1" w:themeShade="BF"/>
+      <w:sz w:val="32"/>
+      <w:szCs w:val="32"/>
+    </w:rPr>
+  </w:style>
+  <w:style w:type="table" w:styleId="a5">
+    <w:name w:val="Table Grid"/>
+    <w:basedOn w:val="a1"/>
+    <w:uiPriority w:val="39"/>
+    <w:rsid w:val="00583C6C"/>
+    <w:pPr>
+      <w:spacing w:after="0" w:line="240" w:lineRule="auto"/>
+    </w:pPr>
+    <w:tblPr>
+      <w:tblBorders>
+        <w:top w:val="single" w:sz="4" w:space="0" w:color="auto"/>
+        <w:left w:val="single" w:sz="4" w:space="0" w:color="auto"/>
+        <w:bottom w:val="single" w:sz="4" w:space="0" w:color="auto"/>
+        <w:right w:val="single" w:sz="4" w:space="0" w:color="auto"/>
+        <w:insideH w:val="single" w:sz="4" w:space="0" w:color="auto"/>
+        <w:insideV w:val="single" w:sz="4" w:space="0" w:color="auto"/>
+      </w:tblBorders>
+    </w:tblPr>
   </w:style>
 </w:styles>
 </file>

</xml_diff>